<commit_message>
Correção regra de negocio. RN03
</commit_message>
<xml_diff>
--- a/Documentation/Documentação Desenvolvimento_V2.docx
+++ b/Documentation/Documentação Desenvolvimento_V2.docx
@@ -53,8 +53,6 @@
         </w:rPr>
         <w:t xml:space="preserve"> claro à equipe de desenvolvimento qual o propósito do desenvolvimento.</w:t>
       </w:r>
-      <w:bookmarkStart w:id="0" w:name="_GoBack"/>
-      <w:bookmarkEnd w:id="0"/>
     </w:p>
     <w:p>
       <w:pPr>
@@ -487,15 +485,33 @@
           <w:sz w:val="20"/>
           <w:szCs w:val="20"/>
         </w:rPr>
-        <w:t xml:space="preserve"> P</w:t>
-      </w:r>
-      <w:r>
-        <w:rPr>
-          <w:rFonts w:ascii="Times New Roman" w:hAnsi="Times New Roman" w:cs="Times New Roman"/>
-          <w:sz w:val="20"/>
-          <w:szCs w:val="20"/>
-        </w:rPr>
-        <w:t xml:space="preserve">art da plataforma </w:t>
+        <w:t xml:space="preserve"> </w:t>
+      </w:r>
+      <w:proofErr w:type="spellStart"/>
+      <w:r>
+        <w:rPr>
+          <w:rFonts w:ascii="Times New Roman" w:hAnsi="Times New Roman" w:cs="Times New Roman"/>
+          <w:sz w:val="20"/>
+          <w:szCs w:val="20"/>
+        </w:rPr>
+        <w:t>P</w:t>
+      </w:r>
+      <w:r>
+        <w:rPr>
+          <w:rFonts w:ascii="Times New Roman" w:hAnsi="Times New Roman" w:cs="Times New Roman"/>
+          <w:sz w:val="20"/>
+          <w:szCs w:val="20"/>
+        </w:rPr>
+        <w:t>art</w:t>
+      </w:r>
+      <w:proofErr w:type="spellEnd"/>
+      <w:r>
+        <w:rPr>
+          <w:rFonts w:ascii="Times New Roman" w:hAnsi="Times New Roman" w:cs="Times New Roman"/>
+          <w:sz w:val="20"/>
+          <w:szCs w:val="20"/>
+        </w:rPr>
+        <w:t xml:space="preserve"> da plataforma </w:t>
       </w:r>
       <w:r>
         <w:rPr>
@@ -549,8 +565,18 @@
           <w:sz w:val="20"/>
           <w:szCs w:val="20"/>
         </w:rPr>
-        <w:t>a Web Part</w:t>
-      </w:r>
+        <w:t xml:space="preserve">a Web </w:t>
+      </w:r>
+      <w:proofErr w:type="spellStart"/>
+      <w:r>
+        <w:rPr>
+          <w:rFonts w:ascii="Times New Roman" w:hAnsi="Times New Roman" w:cs="Times New Roman"/>
+          <w:sz w:val="20"/>
+          <w:szCs w:val="20"/>
+        </w:rPr>
+        <w:t>Part</w:t>
+      </w:r>
+      <w:proofErr w:type="spellEnd"/>
       <w:r>
         <w:rPr>
           <w:rFonts w:ascii="Times New Roman" w:hAnsi="Times New Roman" w:cs="Times New Roman"/>
@@ -619,7 +645,17 @@
           <w:sz w:val="20"/>
           <w:szCs w:val="20"/>
         </w:rPr>
-        <w:t>7 segundos;</w:t>
+        <w:t>3</w:t>
+      </w:r>
+      <w:bookmarkStart w:id="0" w:name="_GoBack"/>
+      <w:bookmarkEnd w:id="0"/>
+      <w:r>
+        <w:rPr>
+          <w:rFonts w:ascii="Times New Roman" w:hAnsi="Times New Roman" w:cs="Times New Roman"/>
+          <w:sz w:val="20"/>
+          <w:szCs w:val="20"/>
+        </w:rPr>
+        <w:t xml:space="preserve"> segundos;</w:t>
       </w:r>
     </w:p>
     <w:p>
@@ -708,13 +744,23 @@
           <w:szCs w:val="20"/>
         </w:rPr>
       </w:pPr>
-      <w:r>
-        <w:rPr>
-          <w:rFonts w:ascii="Times New Roman" w:hAnsi="Times New Roman" w:cs="Times New Roman"/>
-          <w:sz w:val="20"/>
-          <w:szCs w:val="20"/>
-        </w:rPr>
-        <w:t>String de conexão: dados de conexão do banco de dados de conteúdo da aplicação web</w:t>
+      <w:proofErr w:type="spellStart"/>
+      <w:r>
+        <w:rPr>
+          <w:rFonts w:ascii="Times New Roman" w:hAnsi="Times New Roman" w:cs="Times New Roman"/>
+          <w:sz w:val="20"/>
+          <w:szCs w:val="20"/>
+        </w:rPr>
+        <w:t>String</w:t>
+      </w:r>
+      <w:proofErr w:type="spellEnd"/>
+      <w:r>
+        <w:rPr>
+          <w:rFonts w:ascii="Times New Roman" w:hAnsi="Times New Roman" w:cs="Times New Roman"/>
+          <w:sz w:val="20"/>
+          <w:szCs w:val="20"/>
+        </w:rPr>
+        <w:t xml:space="preserve"> de conexão: dados de conexão do banco de dados de conteúdo da aplicação web</w:t>
       </w:r>
       <w:r>
         <w:rPr>
@@ -1186,7 +1232,25 @@
           <w:sz w:val="20"/>
           <w:szCs w:val="20"/>
         </w:rPr>
-        <w:t>Web Part implantada numa página no ambiente SharePoint;</w:t>
+        <w:t xml:space="preserve">Web </w:t>
+      </w:r>
+      <w:proofErr w:type="spellStart"/>
+      <w:r>
+        <w:rPr>
+          <w:rFonts w:ascii="Times New Roman" w:hAnsi="Times New Roman" w:cs="Times New Roman"/>
+          <w:sz w:val="20"/>
+          <w:szCs w:val="20"/>
+        </w:rPr>
+        <w:t>Part</w:t>
+      </w:r>
+      <w:proofErr w:type="spellEnd"/>
+      <w:r>
+        <w:rPr>
+          <w:rFonts w:ascii="Times New Roman" w:hAnsi="Times New Roman" w:cs="Times New Roman"/>
+          <w:sz w:val="20"/>
+          <w:szCs w:val="20"/>
+        </w:rPr>
+        <w:t xml:space="preserve"> implantada numa página no ambiente SharePoint;</w:t>
       </w:r>
     </w:p>
     <w:p>
@@ -2349,7 +2413,25 @@
           <w:sz w:val="20"/>
           <w:szCs w:val="20"/>
         </w:rPr>
-        <w:t>Web Part implantada numa página no ambiente SharePoint;</w:t>
+        <w:t xml:space="preserve">Web </w:t>
+      </w:r>
+      <w:proofErr w:type="spellStart"/>
+      <w:r>
+        <w:rPr>
+          <w:rFonts w:ascii="Times New Roman" w:hAnsi="Times New Roman" w:cs="Times New Roman"/>
+          <w:sz w:val="20"/>
+          <w:szCs w:val="20"/>
+        </w:rPr>
+        <w:t>Part</w:t>
+      </w:r>
+      <w:proofErr w:type="spellEnd"/>
+      <w:r>
+        <w:rPr>
+          <w:rFonts w:ascii="Times New Roman" w:hAnsi="Times New Roman" w:cs="Times New Roman"/>
+          <w:sz w:val="20"/>
+          <w:szCs w:val="20"/>
+        </w:rPr>
+        <w:t xml:space="preserve"> implantada numa página no ambiente SharePoint;</w:t>
       </w:r>
     </w:p>
     <w:p>
@@ -3541,7 +3623,25 @@
           <w:sz w:val="20"/>
           <w:szCs w:val="20"/>
         </w:rPr>
-        <w:t>Web Part implantada numa página no ambiente SharePoint;</w:t>
+        <w:t xml:space="preserve">Web </w:t>
+      </w:r>
+      <w:proofErr w:type="spellStart"/>
+      <w:r>
+        <w:rPr>
+          <w:rFonts w:ascii="Times New Roman" w:hAnsi="Times New Roman" w:cs="Times New Roman"/>
+          <w:sz w:val="20"/>
+          <w:szCs w:val="20"/>
+        </w:rPr>
+        <w:t>Part</w:t>
+      </w:r>
+      <w:proofErr w:type="spellEnd"/>
+      <w:r>
+        <w:rPr>
+          <w:rFonts w:ascii="Times New Roman" w:hAnsi="Times New Roman" w:cs="Times New Roman"/>
+          <w:sz w:val="20"/>
+          <w:szCs w:val="20"/>
+        </w:rPr>
+        <w:t xml:space="preserve"> implantada numa página no ambiente SharePoint;</w:t>
       </w:r>
     </w:p>
     <w:p>
@@ -3638,7 +3738,25 @@
           <w:sz w:val="20"/>
           <w:szCs w:val="20"/>
         </w:rPr>
-        <w:t xml:space="preserve"> da página onde a Web Part foi implantada;</w:t>
+        <w:t xml:space="preserve"> da página onde a Web </w:t>
+      </w:r>
+      <w:proofErr w:type="spellStart"/>
+      <w:r>
+        <w:rPr>
+          <w:rFonts w:ascii="Times New Roman" w:hAnsi="Times New Roman" w:cs="Times New Roman"/>
+          <w:sz w:val="20"/>
+          <w:szCs w:val="20"/>
+        </w:rPr>
+        <w:t>Part</w:t>
+      </w:r>
+      <w:proofErr w:type="spellEnd"/>
+      <w:r>
+        <w:rPr>
+          <w:rFonts w:ascii="Times New Roman" w:hAnsi="Times New Roman" w:cs="Times New Roman"/>
+          <w:sz w:val="20"/>
+          <w:szCs w:val="20"/>
+        </w:rPr>
+        <w:t xml:space="preserve"> foi implantada;</w:t>
       </w:r>
     </w:p>
     <w:p>
@@ -3660,7 +3778,25 @@
           <w:sz w:val="20"/>
           <w:szCs w:val="20"/>
         </w:rPr>
-        <w:t xml:space="preserve">Sistema exibe uma tabela com todas as permissões de usuários e grupos em sites presentes numa aplicação web (web application); </w:t>
+        <w:t xml:space="preserve">Sistema exibe uma tabela com todas as permissões de usuários e grupos em sites presentes numa aplicação web (web </w:t>
+      </w:r>
+      <w:proofErr w:type="spellStart"/>
+      <w:r>
+        <w:rPr>
+          <w:rFonts w:ascii="Times New Roman" w:hAnsi="Times New Roman" w:cs="Times New Roman"/>
+          <w:sz w:val="20"/>
+          <w:szCs w:val="20"/>
+        </w:rPr>
+        <w:t>application</w:t>
+      </w:r>
+      <w:proofErr w:type="spellEnd"/>
+      <w:r>
+        <w:rPr>
+          <w:rFonts w:ascii="Times New Roman" w:hAnsi="Times New Roman" w:cs="Times New Roman"/>
+          <w:sz w:val="20"/>
+          <w:szCs w:val="20"/>
+        </w:rPr>
+        <w:t xml:space="preserve">); </w:t>
       </w:r>
       <w:r>
         <w:rPr>
@@ -4115,7 +4251,25 @@
           <w:sz w:val="20"/>
           <w:szCs w:val="20"/>
         </w:rPr>
-        <w:t>Web Part implantada numa página no ambiente SharePoint;</w:t>
+        <w:t xml:space="preserve">Web </w:t>
+      </w:r>
+      <w:proofErr w:type="spellStart"/>
+      <w:r>
+        <w:rPr>
+          <w:rFonts w:ascii="Times New Roman" w:hAnsi="Times New Roman" w:cs="Times New Roman"/>
+          <w:sz w:val="20"/>
+          <w:szCs w:val="20"/>
+        </w:rPr>
+        <w:t>Part</w:t>
+      </w:r>
+      <w:proofErr w:type="spellEnd"/>
+      <w:r>
+        <w:rPr>
+          <w:rFonts w:ascii="Times New Roman" w:hAnsi="Times New Roman" w:cs="Times New Roman"/>
+          <w:sz w:val="20"/>
+          <w:szCs w:val="20"/>
+        </w:rPr>
+        <w:t xml:space="preserve"> implantada numa página no ambiente SharePoint;</w:t>
       </w:r>
     </w:p>
     <w:p>
@@ -4212,7 +4366,25 @@
           <w:sz w:val="20"/>
           <w:szCs w:val="20"/>
         </w:rPr>
-        <w:t xml:space="preserve"> da página o site onde a Web Part foi implantada;</w:t>
+        <w:t xml:space="preserve"> da página o site onde a Web </w:t>
+      </w:r>
+      <w:proofErr w:type="spellStart"/>
+      <w:r>
+        <w:rPr>
+          <w:rFonts w:ascii="Times New Roman" w:hAnsi="Times New Roman" w:cs="Times New Roman"/>
+          <w:sz w:val="20"/>
+          <w:szCs w:val="20"/>
+        </w:rPr>
+        <w:t>Part</w:t>
+      </w:r>
+      <w:proofErr w:type="spellEnd"/>
+      <w:r>
+        <w:rPr>
+          <w:rFonts w:ascii="Times New Roman" w:hAnsi="Times New Roman" w:cs="Times New Roman"/>
+          <w:sz w:val="20"/>
+          <w:szCs w:val="20"/>
+        </w:rPr>
+        <w:t xml:space="preserve"> foi implantada;</w:t>
       </w:r>
     </w:p>
     <w:p>
@@ -4234,7 +4406,25 @@
           <w:sz w:val="20"/>
           <w:szCs w:val="20"/>
         </w:rPr>
-        <w:t>Sistema exibe todas as permissões de usuários e grupos em sites presentes numa aplicação web (web application);</w:t>
+        <w:t xml:space="preserve">Sistema exibe todas as permissões de usuários e grupos em sites presentes numa aplicação web (web </w:t>
+      </w:r>
+      <w:proofErr w:type="spellStart"/>
+      <w:r>
+        <w:rPr>
+          <w:rFonts w:ascii="Times New Roman" w:hAnsi="Times New Roman" w:cs="Times New Roman"/>
+          <w:sz w:val="20"/>
+          <w:szCs w:val="20"/>
+        </w:rPr>
+        <w:t>application</w:t>
+      </w:r>
+      <w:proofErr w:type="spellEnd"/>
+      <w:r>
+        <w:rPr>
+          <w:rFonts w:ascii="Times New Roman" w:hAnsi="Times New Roman" w:cs="Times New Roman"/>
+          <w:sz w:val="20"/>
+          <w:szCs w:val="20"/>
+        </w:rPr>
+        <w:t>);</w:t>
       </w:r>
     </w:p>
     <w:p>
@@ -4278,7 +4468,25 @@
           <w:sz w:val="20"/>
           <w:szCs w:val="20"/>
         </w:rPr>
-        <w:t>Sistema efetua o download de um arquivo excel com os dados exibidos na tela;</w:t>
+        <w:t xml:space="preserve">Sistema efetua o download de um arquivo </w:t>
+      </w:r>
+      <w:proofErr w:type="spellStart"/>
+      <w:r>
+        <w:rPr>
+          <w:rFonts w:ascii="Times New Roman" w:hAnsi="Times New Roman" w:cs="Times New Roman"/>
+          <w:sz w:val="20"/>
+          <w:szCs w:val="20"/>
+        </w:rPr>
+        <w:t>excel</w:t>
+      </w:r>
+      <w:proofErr w:type="spellEnd"/>
+      <w:r>
+        <w:rPr>
+          <w:rFonts w:ascii="Times New Roman" w:hAnsi="Times New Roman" w:cs="Times New Roman"/>
+          <w:sz w:val="20"/>
+          <w:szCs w:val="20"/>
+        </w:rPr>
+        <w:t xml:space="preserve"> com os dados exibidos na tela;</w:t>
       </w:r>
     </w:p>
     <w:p>
@@ -8055,6 +8263,7 @@
     <w:lsdException w:name="HTML Sample" w:semiHidden="1" w:unhideWhenUsed="1"/>
     <w:lsdException w:name="HTML Typewriter" w:semiHidden="1" w:unhideWhenUsed="1"/>
     <w:lsdException w:name="HTML Variable" w:semiHidden="1" w:unhideWhenUsed="1"/>
+    <w:lsdException w:name="Normal Table" w:semiHidden="1" w:unhideWhenUsed="1"/>
     <w:lsdException w:name="annotation subject" w:semiHidden="1" w:unhideWhenUsed="1"/>
     <w:lsdException w:name="No List" w:semiHidden="1" w:unhideWhenUsed="1"/>
     <w:lsdException w:name="Outline List 1" w:semiHidden="1" w:unhideWhenUsed="1"/>
@@ -8099,6 +8308,7 @@
     <w:lsdException w:name="Table Professional" w:semiHidden="1" w:unhideWhenUsed="1"/>
     <w:lsdException w:name="Table Subtle 1" w:semiHidden="1" w:unhideWhenUsed="1"/>
     <w:lsdException w:name="Table Subtle 2" w:semiHidden="1" w:unhideWhenUsed="1"/>
+    <w:lsdException w:name="Table Web 1" w:semiHidden="1" w:unhideWhenUsed="1"/>
     <w:lsdException w:name="Table Web 2" w:semiHidden="1" w:unhideWhenUsed="1"/>
     <w:lsdException w:name="Table Web 3" w:semiHidden="1" w:unhideWhenUsed="1"/>
     <w:lsdException w:name="Balloon Text" w:semiHidden="1" w:unhideWhenUsed="1"/>
@@ -8750,7 +8960,7 @@
 </file>
 
 <file path=customXml/itemProps1.xml><?xml version="1.0" encoding="utf-8"?>
-<ds:datastoreItem xmlns:ds="http://schemas.openxmlformats.org/officeDocument/2006/customXml" ds:itemID="{2F09719F-E693-4783-AF86-3E9086F9110A}">
+<ds:datastoreItem xmlns:ds="http://schemas.openxmlformats.org/officeDocument/2006/customXml" ds:itemID="{6CD52EF5-FBD0-4261-8140-11FD11287B83}">
   <ds:schemaRefs>
     <ds:schemaRef ds:uri="http://schemas.openxmlformats.org/officeDocument/2006/bibliography"/>
   </ds:schemaRefs>

</xml_diff>

<commit_message>
Ajuste visual e funcional.
</commit_message>
<xml_diff>
--- a/Documentation/Documentação Desenvolvimento_V2.docx
+++ b/Documentation/Documentação Desenvolvimento_V2.docx
@@ -647,8 +647,6 @@
         </w:rPr>
         <w:t>3</w:t>
       </w:r>
-      <w:bookmarkStart w:id="0" w:name="_GoBack"/>
-      <w:bookmarkEnd w:id="0"/>
       <w:r>
         <w:rPr>
           <w:rFonts w:ascii="Times New Roman" w:hAnsi="Times New Roman" w:cs="Times New Roman"/>
@@ -2638,15 +2636,8 @@
         </w:rPr>
         <w:t>[A1][A2]</w:t>
       </w:r>
-      <w:r>
-        <w:rPr>
-          <w:rFonts w:ascii="Times New Roman" w:hAnsi="Times New Roman" w:cs="Times New Roman"/>
-          <w:b/>
-          <w:sz w:val="20"/>
-          <w:szCs w:val="20"/>
-        </w:rPr>
-        <w:t>[A3]</w:t>
-      </w:r>
+      <w:bookmarkStart w:id="0" w:name="_GoBack"/>
+      <w:bookmarkEnd w:id="0"/>
     </w:p>
     <w:p>
       <w:pPr>
@@ -2960,200 +2951,6 @@
           <w:szCs w:val="20"/>
         </w:rPr>
         <w:t>Fluxo Alternativo A2: Editar Permissão</w:t>
-      </w:r>
-    </w:p>
-    <w:p>
-      <w:pPr>
-        <w:rPr>
-          <w:rFonts w:ascii="Times New Roman" w:hAnsi="Times New Roman" w:cs="Times New Roman"/>
-          <w:sz w:val="20"/>
-          <w:szCs w:val="20"/>
-        </w:rPr>
-      </w:pPr>
-      <w:r>
-        <w:rPr>
-          <w:rFonts w:ascii="Times New Roman" w:hAnsi="Times New Roman" w:cs="Times New Roman"/>
-          <w:sz w:val="20"/>
-          <w:szCs w:val="20"/>
-        </w:rPr>
-        <w:t xml:space="preserve">No passo 4 do fluxo básico, usuário aciona o botão </w:t>
-      </w:r>
-      <w:r>
-        <w:rPr>
-          <w:rFonts w:ascii="Times New Roman" w:hAnsi="Times New Roman" w:cs="Times New Roman"/>
-          <w:i/>
-          <w:sz w:val="20"/>
-          <w:szCs w:val="20"/>
-        </w:rPr>
-        <w:t>Editar Permissão</w:t>
-      </w:r>
-      <w:r>
-        <w:rPr>
-          <w:rFonts w:ascii="Times New Roman" w:hAnsi="Times New Roman" w:cs="Times New Roman"/>
-          <w:sz w:val="20"/>
-          <w:szCs w:val="20"/>
-        </w:rPr>
-        <w:t>:</w:t>
-      </w:r>
-    </w:p>
-    <w:p>
-      <w:pPr>
-        <w:pStyle w:val="PargrafodaLista"/>
-        <w:numPr>
-          <w:ilvl w:val="0"/>
-          <w:numId w:val="25"/>
-        </w:numPr>
-        <w:rPr>
-          <w:rFonts w:ascii="Times New Roman" w:hAnsi="Times New Roman" w:cs="Times New Roman"/>
-          <w:sz w:val="20"/>
-          <w:szCs w:val="20"/>
-        </w:rPr>
-      </w:pPr>
-      <w:r>
-        <w:rPr>
-          <w:rFonts w:ascii="Times New Roman" w:hAnsi="Times New Roman" w:cs="Times New Roman"/>
-          <w:sz w:val="20"/>
-          <w:szCs w:val="20"/>
-        </w:rPr>
-        <w:t xml:space="preserve">Sistema exibe tela de cadastro em modo de edição; </w:t>
-      </w:r>
-      <w:r>
-        <w:rPr>
-          <w:rFonts w:ascii="Times New Roman" w:hAnsi="Times New Roman" w:cs="Times New Roman"/>
-          <w:b/>
-          <w:sz w:val="20"/>
-          <w:szCs w:val="20"/>
-        </w:rPr>
-        <w:t>[</w:t>
-      </w:r>
-      <w:r>
-        <w:rPr>
-          <w:rFonts w:ascii="Times New Roman" w:hAnsi="Times New Roman" w:cs="Times New Roman"/>
-          <w:b/>
-          <w:sz w:val="20"/>
-          <w:szCs w:val="20"/>
-        </w:rPr>
-        <w:t>RN</w:t>
-      </w:r>
-      <w:r>
-        <w:rPr>
-          <w:rFonts w:ascii="Times New Roman" w:hAnsi="Times New Roman" w:cs="Times New Roman"/>
-          <w:b/>
-          <w:sz w:val="20"/>
-          <w:szCs w:val="20"/>
-        </w:rPr>
-        <w:t>03]</w:t>
-      </w:r>
-    </w:p>
-    <w:p>
-      <w:pPr>
-        <w:pStyle w:val="PargrafodaLista"/>
-        <w:numPr>
-          <w:ilvl w:val="0"/>
-          <w:numId w:val="25"/>
-        </w:numPr>
-        <w:rPr>
-          <w:rFonts w:ascii="Times New Roman" w:hAnsi="Times New Roman" w:cs="Times New Roman"/>
-          <w:sz w:val="20"/>
-          <w:szCs w:val="20"/>
-        </w:rPr>
-      </w:pPr>
-      <w:r>
-        <w:rPr>
-          <w:rFonts w:ascii="Times New Roman" w:hAnsi="Times New Roman" w:cs="Times New Roman"/>
-          <w:sz w:val="20"/>
-          <w:szCs w:val="20"/>
-        </w:rPr>
-        <w:t xml:space="preserve">Usuário preenche informações e aciona o botão </w:t>
-      </w:r>
-      <w:r>
-        <w:rPr>
-          <w:rFonts w:ascii="Times New Roman" w:hAnsi="Times New Roman" w:cs="Times New Roman"/>
-          <w:i/>
-          <w:sz w:val="20"/>
-          <w:szCs w:val="20"/>
-        </w:rPr>
-        <w:t>Salvar</w:t>
-      </w:r>
-      <w:r>
-        <w:rPr>
-          <w:rFonts w:ascii="Times New Roman" w:hAnsi="Times New Roman" w:cs="Times New Roman"/>
-          <w:sz w:val="20"/>
-          <w:szCs w:val="20"/>
-        </w:rPr>
-        <w:t>;</w:t>
-      </w:r>
-    </w:p>
-    <w:p>
-      <w:pPr>
-        <w:pStyle w:val="PargrafodaLista"/>
-        <w:numPr>
-          <w:ilvl w:val="0"/>
-          <w:numId w:val="25"/>
-        </w:numPr>
-        <w:rPr>
-          <w:rFonts w:ascii="Times New Roman" w:hAnsi="Times New Roman" w:cs="Times New Roman"/>
-          <w:sz w:val="20"/>
-          <w:szCs w:val="20"/>
-        </w:rPr>
-      </w:pPr>
-      <w:r>
-        <w:rPr>
-          <w:rFonts w:ascii="Times New Roman" w:hAnsi="Times New Roman" w:cs="Times New Roman"/>
-          <w:sz w:val="20"/>
-          <w:szCs w:val="20"/>
-        </w:rPr>
-        <w:t>Sistema associa o grupo ao site selecionado;</w:t>
-      </w:r>
-    </w:p>
-    <w:p>
-      <w:pPr>
-        <w:pStyle w:val="PargrafodaLista"/>
-        <w:numPr>
-          <w:ilvl w:val="0"/>
-          <w:numId w:val="25"/>
-        </w:numPr>
-        <w:rPr>
-          <w:rFonts w:ascii="Times New Roman" w:hAnsi="Times New Roman" w:cs="Times New Roman"/>
-          <w:sz w:val="20"/>
-          <w:szCs w:val="20"/>
-        </w:rPr>
-      </w:pPr>
-      <w:r>
-        <w:rPr>
-          <w:rFonts w:ascii="Times New Roman" w:hAnsi="Times New Roman" w:cs="Times New Roman"/>
-          <w:sz w:val="20"/>
-          <w:szCs w:val="20"/>
-        </w:rPr>
-        <w:t>Caso de uso se encerra;</w:t>
-      </w:r>
-    </w:p>
-    <w:p>
-      <w:pPr>
-        <w:rPr>
-          <w:rFonts w:ascii="Times New Roman" w:hAnsi="Times New Roman" w:cs="Times New Roman"/>
-          <w:b/>
-          <w:sz w:val="20"/>
-          <w:szCs w:val="20"/>
-        </w:rPr>
-      </w:pPr>
-      <w:r>
-        <w:rPr>
-          <w:rFonts w:ascii="Times New Roman" w:hAnsi="Times New Roman" w:cs="Times New Roman"/>
-          <w:b/>
-          <w:sz w:val="20"/>
-          <w:szCs w:val="20"/>
-        </w:rPr>
-        <w:t xml:space="preserve">Fluxo Alternativo A3: Remover </w:t>
-      </w:r>
-      <w:r>
-        <w:rPr>
-          <w:rFonts w:ascii="Times New Roman" w:hAnsi="Times New Roman" w:cs="Times New Roman"/>
-          <w:b/>
-          <w:sz w:val="20"/>
-          <w:szCs w:val="20"/>
-        </w:rPr>
-        <w:t>Permissão</w:t>
       </w:r>
     </w:p>
     <w:p>
@@ -8960,7 +8757,7 @@
 </file>
 
 <file path=customXml/itemProps1.xml><?xml version="1.0" encoding="utf-8"?>
-<ds:datastoreItem xmlns:ds="http://schemas.openxmlformats.org/officeDocument/2006/customXml" ds:itemID="{6CD52EF5-FBD0-4261-8140-11FD11287B83}">
+<ds:datastoreItem xmlns:ds="http://schemas.openxmlformats.org/officeDocument/2006/customXml" ds:itemID="{FB2C6B4F-6E69-42D8-AEAE-F1673117F3B4}">
   <ds:schemaRefs>
     <ds:schemaRef ds:uri="http://schemas.openxmlformats.org/officeDocument/2006/bibliography"/>
   </ds:schemaRefs>

</xml_diff>

<commit_message>
Adição diagrama de Atividades
</commit_message>
<xml_diff>
--- a/Documentation/Documentação Desenvolvimento_V2.docx
+++ b/Documentation/Documentação Desenvolvimento_V2.docx
@@ -52,6 +52,14 @@
           <w:szCs w:val="20"/>
         </w:rPr>
         <w:t xml:space="preserve"> claro à equipe de desenvolvimento qual o propósito do desenvolvimento.</w:t>
+      </w:r>
+      <w:r>
+        <w:rPr>
+          <w:rFonts w:ascii="Times New Roman" w:hAnsi="Times New Roman" w:cs="Times New Roman"/>
+          <w:sz w:val="20"/>
+          <w:szCs w:val="20"/>
+        </w:rPr>
+        <w:t xml:space="preserve"> </w:t>
       </w:r>
     </w:p>
     <w:p>
@@ -485,33 +493,15 @@
           <w:sz w:val="20"/>
           <w:szCs w:val="20"/>
         </w:rPr>
-        <w:t xml:space="preserve"> </w:t>
-      </w:r>
-      <w:proofErr w:type="spellStart"/>
-      <w:r>
-        <w:rPr>
-          <w:rFonts w:ascii="Times New Roman" w:hAnsi="Times New Roman" w:cs="Times New Roman"/>
-          <w:sz w:val="20"/>
-          <w:szCs w:val="20"/>
-        </w:rPr>
-        <w:t>P</w:t>
-      </w:r>
-      <w:r>
-        <w:rPr>
-          <w:rFonts w:ascii="Times New Roman" w:hAnsi="Times New Roman" w:cs="Times New Roman"/>
-          <w:sz w:val="20"/>
-          <w:szCs w:val="20"/>
-        </w:rPr>
-        <w:t>art</w:t>
-      </w:r>
-      <w:proofErr w:type="spellEnd"/>
-      <w:r>
-        <w:rPr>
-          <w:rFonts w:ascii="Times New Roman" w:hAnsi="Times New Roman" w:cs="Times New Roman"/>
-          <w:sz w:val="20"/>
-          <w:szCs w:val="20"/>
-        </w:rPr>
-        <w:t xml:space="preserve"> da plataforma </w:t>
+        <w:t xml:space="preserve"> P</w:t>
+      </w:r>
+      <w:r>
+        <w:rPr>
+          <w:rFonts w:ascii="Times New Roman" w:hAnsi="Times New Roman" w:cs="Times New Roman"/>
+          <w:sz w:val="20"/>
+          <w:szCs w:val="20"/>
+        </w:rPr>
+        <w:t xml:space="preserve">art da plataforma </w:t>
       </w:r>
       <w:r>
         <w:rPr>
@@ -565,18 +555,8 @@
           <w:sz w:val="20"/>
           <w:szCs w:val="20"/>
         </w:rPr>
-        <w:t xml:space="preserve">a Web </w:t>
-      </w:r>
-      <w:proofErr w:type="spellStart"/>
-      <w:r>
-        <w:rPr>
-          <w:rFonts w:ascii="Times New Roman" w:hAnsi="Times New Roman" w:cs="Times New Roman"/>
-          <w:sz w:val="20"/>
-          <w:szCs w:val="20"/>
-        </w:rPr>
-        <w:t>Part</w:t>
-      </w:r>
-      <w:proofErr w:type="spellEnd"/>
+        <w:t>a Web Part</w:t>
+      </w:r>
       <w:r>
         <w:rPr>
           <w:rFonts w:ascii="Times New Roman" w:hAnsi="Times New Roman" w:cs="Times New Roman"/>
@@ -645,15 +625,7 @@
           <w:sz w:val="20"/>
           <w:szCs w:val="20"/>
         </w:rPr>
-        <w:t>3</w:t>
-      </w:r>
-      <w:r>
-        <w:rPr>
-          <w:rFonts w:ascii="Times New Roman" w:hAnsi="Times New Roman" w:cs="Times New Roman"/>
-          <w:sz w:val="20"/>
-          <w:szCs w:val="20"/>
-        </w:rPr>
-        <w:t xml:space="preserve"> segundos;</w:t>
+        <w:t>7 segundos;</w:t>
       </w:r>
     </w:p>
     <w:p>
@@ -742,23 +714,13 @@
           <w:szCs w:val="20"/>
         </w:rPr>
       </w:pPr>
-      <w:proofErr w:type="spellStart"/>
-      <w:r>
-        <w:rPr>
-          <w:rFonts w:ascii="Times New Roman" w:hAnsi="Times New Roman" w:cs="Times New Roman"/>
-          <w:sz w:val="20"/>
-          <w:szCs w:val="20"/>
-        </w:rPr>
-        <w:t>String</w:t>
-      </w:r>
-      <w:proofErr w:type="spellEnd"/>
-      <w:r>
-        <w:rPr>
-          <w:rFonts w:ascii="Times New Roman" w:hAnsi="Times New Roman" w:cs="Times New Roman"/>
-          <w:sz w:val="20"/>
-          <w:szCs w:val="20"/>
-        </w:rPr>
-        <w:t xml:space="preserve"> de conexão: dados de conexão do banco de dados de conteúdo da aplicação web</w:t>
+      <w:r>
+        <w:rPr>
+          <w:rFonts w:ascii="Times New Roman" w:hAnsi="Times New Roman" w:cs="Times New Roman"/>
+          <w:sz w:val="20"/>
+          <w:szCs w:val="20"/>
+        </w:rPr>
+        <w:t>String de conexão: dados de conexão do banco de dados de conteúdo da aplicação web</w:t>
       </w:r>
       <w:r>
         <w:rPr>
@@ -1230,25 +1192,7 @@
           <w:sz w:val="20"/>
           <w:szCs w:val="20"/>
         </w:rPr>
-        <w:t xml:space="preserve">Web </w:t>
-      </w:r>
-      <w:proofErr w:type="spellStart"/>
-      <w:r>
-        <w:rPr>
-          <w:rFonts w:ascii="Times New Roman" w:hAnsi="Times New Roman" w:cs="Times New Roman"/>
-          <w:sz w:val="20"/>
-          <w:szCs w:val="20"/>
-        </w:rPr>
-        <w:t>Part</w:t>
-      </w:r>
-      <w:proofErr w:type="spellEnd"/>
-      <w:r>
-        <w:rPr>
-          <w:rFonts w:ascii="Times New Roman" w:hAnsi="Times New Roman" w:cs="Times New Roman"/>
-          <w:sz w:val="20"/>
-          <w:szCs w:val="20"/>
-        </w:rPr>
-        <w:t xml:space="preserve"> implantada numa página no ambiente SharePoint;</w:t>
+        <w:t>Web Part implantada numa página no ambiente SharePoint;</w:t>
       </w:r>
     </w:p>
     <w:p>
@@ -1605,6 +1549,7 @@
           <w:sz w:val="20"/>
           <w:szCs w:val="20"/>
         </w:rPr>
+        <w:lastRenderedPageBreak/>
         <w:t>Sistema cria o novo grupo e adiciona a permissão no site raiz;</w:t>
       </w:r>
     </w:p>
@@ -2411,25 +2356,7 @@
           <w:sz w:val="20"/>
           <w:szCs w:val="20"/>
         </w:rPr>
-        <w:t xml:space="preserve">Web </w:t>
-      </w:r>
-      <w:proofErr w:type="spellStart"/>
-      <w:r>
-        <w:rPr>
-          <w:rFonts w:ascii="Times New Roman" w:hAnsi="Times New Roman" w:cs="Times New Roman"/>
-          <w:sz w:val="20"/>
-          <w:szCs w:val="20"/>
-        </w:rPr>
-        <w:t>Part</w:t>
-      </w:r>
-      <w:proofErr w:type="spellEnd"/>
-      <w:r>
-        <w:rPr>
-          <w:rFonts w:ascii="Times New Roman" w:hAnsi="Times New Roman" w:cs="Times New Roman"/>
-          <w:sz w:val="20"/>
-          <w:szCs w:val="20"/>
-        </w:rPr>
-        <w:t xml:space="preserve"> implantada numa página no ambiente SharePoint;</w:t>
+        <w:t>Web Part implantada numa página no ambiente SharePoint;</w:t>
       </w:r>
     </w:p>
     <w:p>
@@ -2509,6 +2436,7 @@
           <w:sz w:val="20"/>
           <w:szCs w:val="20"/>
         </w:rPr>
+        <w:lastRenderedPageBreak/>
         <w:t xml:space="preserve">Usuário seleciona a aba </w:t>
       </w:r>
       <w:r>
@@ -2636,8 +2564,15 @@
         </w:rPr>
         <w:t>[A1][A2]</w:t>
       </w:r>
-      <w:bookmarkStart w:id="0" w:name="_GoBack"/>
-      <w:bookmarkEnd w:id="0"/>
+      <w:r>
+        <w:rPr>
+          <w:rFonts w:ascii="Times New Roman" w:hAnsi="Times New Roman" w:cs="Times New Roman"/>
+          <w:b/>
+          <w:sz w:val="20"/>
+          <w:szCs w:val="20"/>
+        </w:rPr>
+        <w:t>[A3]</w:t>
+      </w:r>
     </w:p>
     <w:p>
       <w:pPr>
@@ -2967,6 +2902,200 @@
           <w:sz w:val="20"/>
           <w:szCs w:val="20"/>
         </w:rPr>
+        <w:t xml:space="preserve">No passo 4 do fluxo básico, usuário aciona o botão </w:t>
+      </w:r>
+      <w:r>
+        <w:rPr>
+          <w:rFonts w:ascii="Times New Roman" w:hAnsi="Times New Roman" w:cs="Times New Roman"/>
+          <w:i/>
+          <w:sz w:val="20"/>
+          <w:szCs w:val="20"/>
+        </w:rPr>
+        <w:t>Editar Permissão</w:t>
+      </w:r>
+      <w:r>
+        <w:rPr>
+          <w:rFonts w:ascii="Times New Roman" w:hAnsi="Times New Roman" w:cs="Times New Roman"/>
+          <w:sz w:val="20"/>
+          <w:szCs w:val="20"/>
+        </w:rPr>
+        <w:t>:</w:t>
+      </w:r>
+    </w:p>
+    <w:p>
+      <w:pPr>
+        <w:pStyle w:val="PargrafodaLista"/>
+        <w:numPr>
+          <w:ilvl w:val="0"/>
+          <w:numId w:val="25"/>
+        </w:numPr>
+        <w:rPr>
+          <w:rFonts w:ascii="Times New Roman" w:hAnsi="Times New Roman" w:cs="Times New Roman"/>
+          <w:sz w:val="20"/>
+          <w:szCs w:val="20"/>
+        </w:rPr>
+      </w:pPr>
+      <w:r>
+        <w:rPr>
+          <w:rFonts w:ascii="Times New Roman" w:hAnsi="Times New Roman" w:cs="Times New Roman"/>
+          <w:sz w:val="20"/>
+          <w:szCs w:val="20"/>
+        </w:rPr>
+        <w:t xml:space="preserve">Sistema exibe tela de cadastro em modo de edição; </w:t>
+      </w:r>
+      <w:r>
+        <w:rPr>
+          <w:rFonts w:ascii="Times New Roman" w:hAnsi="Times New Roman" w:cs="Times New Roman"/>
+          <w:b/>
+          <w:sz w:val="20"/>
+          <w:szCs w:val="20"/>
+        </w:rPr>
+        <w:t>[</w:t>
+      </w:r>
+      <w:r>
+        <w:rPr>
+          <w:rFonts w:ascii="Times New Roman" w:hAnsi="Times New Roman" w:cs="Times New Roman"/>
+          <w:b/>
+          <w:sz w:val="20"/>
+          <w:szCs w:val="20"/>
+        </w:rPr>
+        <w:t>RN</w:t>
+      </w:r>
+      <w:r>
+        <w:rPr>
+          <w:rFonts w:ascii="Times New Roman" w:hAnsi="Times New Roman" w:cs="Times New Roman"/>
+          <w:b/>
+          <w:sz w:val="20"/>
+          <w:szCs w:val="20"/>
+        </w:rPr>
+        <w:t>03]</w:t>
+      </w:r>
+    </w:p>
+    <w:p>
+      <w:pPr>
+        <w:pStyle w:val="PargrafodaLista"/>
+        <w:numPr>
+          <w:ilvl w:val="0"/>
+          <w:numId w:val="25"/>
+        </w:numPr>
+        <w:rPr>
+          <w:rFonts w:ascii="Times New Roman" w:hAnsi="Times New Roman" w:cs="Times New Roman"/>
+          <w:sz w:val="20"/>
+          <w:szCs w:val="20"/>
+        </w:rPr>
+      </w:pPr>
+      <w:r>
+        <w:rPr>
+          <w:rFonts w:ascii="Times New Roman" w:hAnsi="Times New Roman" w:cs="Times New Roman"/>
+          <w:sz w:val="20"/>
+          <w:szCs w:val="20"/>
+        </w:rPr>
+        <w:t xml:space="preserve">Usuário preenche informações e aciona o botão </w:t>
+      </w:r>
+      <w:r>
+        <w:rPr>
+          <w:rFonts w:ascii="Times New Roman" w:hAnsi="Times New Roman" w:cs="Times New Roman"/>
+          <w:i/>
+          <w:sz w:val="20"/>
+          <w:szCs w:val="20"/>
+        </w:rPr>
+        <w:t>Salvar</w:t>
+      </w:r>
+      <w:r>
+        <w:rPr>
+          <w:rFonts w:ascii="Times New Roman" w:hAnsi="Times New Roman" w:cs="Times New Roman"/>
+          <w:sz w:val="20"/>
+          <w:szCs w:val="20"/>
+        </w:rPr>
+        <w:t>;</w:t>
+      </w:r>
+    </w:p>
+    <w:p>
+      <w:pPr>
+        <w:pStyle w:val="PargrafodaLista"/>
+        <w:numPr>
+          <w:ilvl w:val="0"/>
+          <w:numId w:val="25"/>
+        </w:numPr>
+        <w:rPr>
+          <w:rFonts w:ascii="Times New Roman" w:hAnsi="Times New Roman" w:cs="Times New Roman"/>
+          <w:sz w:val="20"/>
+          <w:szCs w:val="20"/>
+        </w:rPr>
+      </w:pPr>
+      <w:r>
+        <w:rPr>
+          <w:rFonts w:ascii="Times New Roman" w:hAnsi="Times New Roman" w:cs="Times New Roman"/>
+          <w:sz w:val="20"/>
+          <w:szCs w:val="20"/>
+        </w:rPr>
+        <w:t>Sistema associa o grupo ao site selecionado;</w:t>
+      </w:r>
+    </w:p>
+    <w:p>
+      <w:pPr>
+        <w:pStyle w:val="PargrafodaLista"/>
+        <w:numPr>
+          <w:ilvl w:val="0"/>
+          <w:numId w:val="25"/>
+        </w:numPr>
+        <w:rPr>
+          <w:rFonts w:ascii="Times New Roman" w:hAnsi="Times New Roman" w:cs="Times New Roman"/>
+          <w:sz w:val="20"/>
+          <w:szCs w:val="20"/>
+        </w:rPr>
+      </w:pPr>
+      <w:r>
+        <w:rPr>
+          <w:rFonts w:ascii="Times New Roman" w:hAnsi="Times New Roman" w:cs="Times New Roman"/>
+          <w:sz w:val="20"/>
+          <w:szCs w:val="20"/>
+        </w:rPr>
+        <w:t>Caso de uso se encerra;</w:t>
+      </w:r>
+    </w:p>
+    <w:p>
+      <w:pPr>
+        <w:rPr>
+          <w:rFonts w:ascii="Times New Roman" w:hAnsi="Times New Roman" w:cs="Times New Roman"/>
+          <w:b/>
+          <w:sz w:val="20"/>
+          <w:szCs w:val="20"/>
+        </w:rPr>
+      </w:pPr>
+      <w:r>
+        <w:rPr>
+          <w:rFonts w:ascii="Times New Roman" w:hAnsi="Times New Roman" w:cs="Times New Roman"/>
+          <w:b/>
+          <w:sz w:val="20"/>
+          <w:szCs w:val="20"/>
+        </w:rPr>
+        <w:t xml:space="preserve">Fluxo Alternativo A3: Remover </w:t>
+      </w:r>
+      <w:r>
+        <w:rPr>
+          <w:rFonts w:ascii="Times New Roman" w:hAnsi="Times New Roman" w:cs="Times New Roman"/>
+          <w:b/>
+          <w:sz w:val="20"/>
+          <w:szCs w:val="20"/>
+        </w:rPr>
+        <w:t>Permissão</w:t>
+      </w:r>
+    </w:p>
+    <w:p>
+      <w:pPr>
+        <w:rPr>
+          <w:rFonts w:ascii="Times New Roman" w:hAnsi="Times New Roman" w:cs="Times New Roman"/>
+          <w:sz w:val="20"/>
+          <w:szCs w:val="20"/>
+        </w:rPr>
+      </w:pPr>
+      <w:r>
+        <w:rPr>
+          <w:rFonts w:ascii="Times New Roman" w:hAnsi="Times New Roman" w:cs="Times New Roman"/>
+          <w:sz w:val="20"/>
+          <w:szCs w:val="20"/>
+        </w:rPr>
         <w:t>No passo 4</w:t>
       </w:r>
       <w:r>
@@ -3420,25 +3549,7 @@
           <w:sz w:val="20"/>
           <w:szCs w:val="20"/>
         </w:rPr>
-        <w:t xml:space="preserve">Web </w:t>
-      </w:r>
-      <w:proofErr w:type="spellStart"/>
-      <w:r>
-        <w:rPr>
-          <w:rFonts w:ascii="Times New Roman" w:hAnsi="Times New Roman" w:cs="Times New Roman"/>
-          <w:sz w:val="20"/>
-          <w:szCs w:val="20"/>
-        </w:rPr>
-        <w:t>Part</w:t>
-      </w:r>
-      <w:proofErr w:type="spellEnd"/>
-      <w:r>
-        <w:rPr>
-          <w:rFonts w:ascii="Times New Roman" w:hAnsi="Times New Roman" w:cs="Times New Roman"/>
-          <w:sz w:val="20"/>
-          <w:szCs w:val="20"/>
-        </w:rPr>
-        <w:t xml:space="preserve"> implantada numa página no ambiente SharePoint;</w:t>
+        <w:t>Web Part implantada numa página no ambiente SharePoint;</w:t>
       </w:r>
     </w:p>
     <w:p>
@@ -3460,6 +3571,7 @@
           <w:sz w:val="20"/>
           <w:szCs w:val="20"/>
         </w:rPr>
+        <w:lastRenderedPageBreak/>
         <w:t>Usuário autenticado.</w:t>
       </w:r>
     </w:p>
@@ -3535,25 +3647,7 @@
           <w:sz w:val="20"/>
           <w:szCs w:val="20"/>
         </w:rPr>
-        <w:t xml:space="preserve"> da página onde a Web </w:t>
-      </w:r>
-      <w:proofErr w:type="spellStart"/>
-      <w:r>
-        <w:rPr>
-          <w:rFonts w:ascii="Times New Roman" w:hAnsi="Times New Roman" w:cs="Times New Roman"/>
-          <w:sz w:val="20"/>
-          <w:szCs w:val="20"/>
-        </w:rPr>
-        <w:t>Part</w:t>
-      </w:r>
-      <w:proofErr w:type="spellEnd"/>
-      <w:r>
-        <w:rPr>
-          <w:rFonts w:ascii="Times New Roman" w:hAnsi="Times New Roman" w:cs="Times New Roman"/>
-          <w:sz w:val="20"/>
-          <w:szCs w:val="20"/>
-        </w:rPr>
-        <w:t xml:space="preserve"> foi implantada;</w:t>
+        <w:t xml:space="preserve"> da página onde a Web Part foi implantada;</w:t>
       </w:r>
     </w:p>
     <w:p>
@@ -3575,25 +3669,7 @@
           <w:sz w:val="20"/>
           <w:szCs w:val="20"/>
         </w:rPr>
-        <w:t xml:space="preserve">Sistema exibe uma tabela com todas as permissões de usuários e grupos em sites presentes numa aplicação web (web </w:t>
-      </w:r>
-      <w:proofErr w:type="spellStart"/>
-      <w:r>
-        <w:rPr>
-          <w:rFonts w:ascii="Times New Roman" w:hAnsi="Times New Roman" w:cs="Times New Roman"/>
-          <w:sz w:val="20"/>
-          <w:szCs w:val="20"/>
-        </w:rPr>
-        <w:t>application</w:t>
-      </w:r>
-      <w:proofErr w:type="spellEnd"/>
-      <w:r>
-        <w:rPr>
-          <w:rFonts w:ascii="Times New Roman" w:hAnsi="Times New Roman" w:cs="Times New Roman"/>
-          <w:sz w:val="20"/>
-          <w:szCs w:val="20"/>
-        </w:rPr>
-        <w:t xml:space="preserve">); </w:t>
+        <w:t xml:space="preserve">Sistema exibe uma tabela com todas as permissões de usuários e grupos em sites presentes numa aplicação web (web application); </w:t>
       </w:r>
       <w:r>
         <w:rPr>
@@ -4048,25 +4124,7 @@
           <w:sz w:val="20"/>
           <w:szCs w:val="20"/>
         </w:rPr>
-        <w:t xml:space="preserve">Web </w:t>
-      </w:r>
-      <w:proofErr w:type="spellStart"/>
-      <w:r>
-        <w:rPr>
-          <w:rFonts w:ascii="Times New Roman" w:hAnsi="Times New Roman" w:cs="Times New Roman"/>
-          <w:sz w:val="20"/>
-          <w:szCs w:val="20"/>
-        </w:rPr>
-        <w:t>Part</w:t>
-      </w:r>
-      <w:proofErr w:type="spellEnd"/>
-      <w:r>
-        <w:rPr>
-          <w:rFonts w:ascii="Times New Roman" w:hAnsi="Times New Roman" w:cs="Times New Roman"/>
-          <w:sz w:val="20"/>
-          <w:szCs w:val="20"/>
-        </w:rPr>
-        <w:t xml:space="preserve"> implantada numa página no ambiente SharePoint;</w:t>
+        <w:t>Web Part implantada numa página no ambiente SharePoint;</w:t>
       </w:r>
     </w:p>
     <w:p>
@@ -4163,25 +4221,7 @@
           <w:sz w:val="20"/>
           <w:szCs w:val="20"/>
         </w:rPr>
-        <w:t xml:space="preserve"> da página o site onde a Web </w:t>
-      </w:r>
-      <w:proofErr w:type="spellStart"/>
-      <w:r>
-        <w:rPr>
-          <w:rFonts w:ascii="Times New Roman" w:hAnsi="Times New Roman" w:cs="Times New Roman"/>
-          <w:sz w:val="20"/>
-          <w:szCs w:val="20"/>
-        </w:rPr>
-        <w:t>Part</w:t>
-      </w:r>
-      <w:proofErr w:type="spellEnd"/>
-      <w:r>
-        <w:rPr>
-          <w:rFonts w:ascii="Times New Roman" w:hAnsi="Times New Roman" w:cs="Times New Roman"/>
-          <w:sz w:val="20"/>
-          <w:szCs w:val="20"/>
-        </w:rPr>
-        <w:t xml:space="preserve"> foi implantada;</w:t>
+        <w:t xml:space="preserve"> da página o site onde a Web Part foi implantada;</w:t>
       </w:r>
     </w:p>
     <w:p>
@@ -4203,25 +4243,7 @@
           <w:sz w:val="20"/>
           <w:szCs w:val="20"/>
         </w:rPr>
-        <w:t xml:space="preserve">Sistema exibe todas as permissões de usuários e grupos em sites presentes numa aplicação web (web </w:t>
-      </w:r>
-      <w:proofErr w:type="spellStart"/>
-      <w:r>
-        <w:rPr>
-          <w:rFonts w:ascii="Times New Roman" w:hAnsi="Times New Roman" w:cs="Times New Roman"/>
-          <w:sz w:val="20"/>
-          <w:szCs w:val="20"/>
-        </w:rPr>
-        <w:t>application</w:t>
-      </w:r>
-      <w:proofErr w:type="spellEnd"/>
-      <w:r>
-        <w:rPr>
-          <w:rFonts w:ascii="Times New Roman" w:hAnsi="Times New Roman" w:cs="Times New Roman"/>
-          <w:sz w:val="20"/>
-          <w:szCs w:val="20"/>
-        </w:rPr>
-        <w:t>);</w:t>
+        <w:t>Sistema exibe todas as permissões de usuários e grupos em sites presentes numa aplicação web (web application);</w:t>
       </w:r>
     </w:p>
     <w:p>
@@ -4265,25 +4287,7 @@
           <w:sz w:val="20"/>
           <w:szCs w:val="20"/>
         </w:rPr>
-        <w:t xml:space="preserve">Sistema efetua o download de um arquivo </w:t>
-      </w:r>
-      <w:proofErr w:type="spellStart"/>
-      <w:r>
-        <w:rPr>
-          <w:rFonts w:ascii="Times New Roman" w:hAnsi="Times New Roman" w:cs="Times New Roman"/>
-          <w:sz w:val="20"/>
-          <w:szCs w:val="20"/>
-        </w:rPr>
-        <w:t>excel</w:t>
-      </w:r>
-      <w:proofErr w:type="spellEnd"/>
-      <w:r>
-        <w:rPr>
-          <w:rFonts w:ascii="Times New Roman" w:hAnsi="Times New Roman" w:cs="Times New Roman"/>
-          <w:sz w:val="20"/>
-          <w:szCs w:val="20"/>
-        </w:rPr>
-        <w:t xml:space="preserve"> com os dados exibidos na tela;</w:t>
+        <w:t>Sistema efetua o download de um arquivo excel com os dados exibidos na tela;</w:t>
       </w:r>
     </w:p>
     <w:p>
@@ -4360,6 +4364,7 @@
           <w:sz w:val="20"/>
           <w:szCs w:val="20"/>
         </w:rPr>
+        <w:lastRenderedPageBreak/>
         <w:t>Requisitos Não-Funcionais</w:t>
       </w:r>
     </w:p>
@@ -4416,6 +4421,7 @@
           <w:b/>
           <w:szCs w:val="20"/>
         </w:rPr>
+        <w:lastRenderedPageBreak/>
         <w:t>Prototipação:</w:t>
       </w:r>
     </w:p>
@@ -4795,6 +4801,7 @@
           <w:noProof/>
           <w:lang w:eastAsia="pt-BR"/>
         </w:rPr>
+        <w:lastRenderedPageBreak/>
         <w:drawing>
           <wp:inline distT="0" distB="0" distL="0" distR="0" wp14:anchorId="75E60E0D" wp14:editId="27C9F63E">
             <wp:extent cx="5400040" cy="2846070"/>
@@ -5009,6 +5016,7 @@
           <w:noProof/>
           <w:lang w:eastAsia="pt-BR"/>
         </w:rPr>
+        <w:lastRenderedPageBreak/>
         <w:drawing>
           <wp:inline distT="0" distB="0" distL="0" distR="0" wp14:anchorId="4C1DEAEC" wp14:editId="49D88FD2">
             <wp:extent cx="5400040" cy="2891790"/>
@@ -5209,6 +5217,7 @@
           <w:noProof/>
           <w:lang w:eastAsia="pt-BR"/>
         </w:rPr>
+        <w:lastRenderedPageBreak/>
         <w:drawing>
           <wp:inline distT="0" distB="0" distL="0" distR="0" wp14:anchorId="5DBEDFAF" wp14:editId="0555A552">
             <wp:extent cx="3434715" cy="4881245"/>
@@ -5267,6 +5276,132 @@
     </w:p>
     <w:p>
       <w:pPr>
+        <w:jc w:val="center"/>
+        <w:rPr>
+          <w:rFonts w:ascii="Times New Roman" w:hAnsi="Times New Roman" w:cs="Times New Roman"/>
+          <w:b/>
+          <w:szCs w:val="20"/>
+        </w:rPr>
+      </w:pPr>
+    </w:p>
+    <w:p>
+      <w:pPr>
+        <w:rPr>
+          <w:rFonts w:ascii="Times New Roman" w:hAnsi="Times New Roman" w:cs="Times New Roman"/>
+          <w:b/>
+          <w:szCs w:val="20"/>
+        </w:rPr>
+      </w:pPr>
+      <w:r>
+        <w:rPr>
+          <w:rFonts w:ascii="Times New Roman" w:hAnsi="Times New Roman" w:cs="Times New Roman"/>
+          <w:b/>
+          <w:szCs w:val="20"/>
+        </w:rPr>
+        <w:t xml:space="preserve">Diagrama de </w:t>
+      </w:r>
+      <w:r>
+        <w:rPr>
+          <w:rFonts w:ascii="Times New Roman" w:hAnsi="Times New Roman" w:cs="Times New Roman"/>
+          <w:b/>
+          <w:szCs w:val="20"/>
+        </w:rPr>
+        <w:t>Atividades</w:t>
+      </w:r>
+      <w:r>
+        <w:rPr>
+          <w:rFonts w:ascii="Times New Roman" w:hAnsi="Times New Roman" w:cs="Times New Roman"/>
+          <w:b/>
+          <w:szCs w:val="20"/>
+        </w:rPr>
+        <w:t>:</w:t>
+      </w:r>
+    </w:p>
+    <w:p>
+      <w:pPr>
+        <w:rPr>
+          <w:rFonts w:ascii="Times New Roman" w:hAnsi="Times New Roman" w:cs="Times New Roman"/>
+          <w:noProof/>
+          <w:sz w:val="20"/>
+          <w:szCs w:val="20"/>
+        </w:rPr>
+      </w:pPr>
+      <w:r>
+        <w:rPr>
+          <w:rFonts w:ascii="Times New Roman" w:hAnsi="Times New Roman" w:cs="Times New Roman"/>
+          <w:noProof/>
+          <w:sz w:val="20"/>
+          <w:szCs w:val="20"/>
+        </w:rPr>
+        <w:t>O objetivo do diagrama de atividades é mostrar o fluxo de atividades em um único processo. O diagrama mostra como um atividade depende uma da outra.</w:t>
+      </w:r>
+    </w:p>
+    <w:p>
+      <w:pPr>
+        <w:rPr>
+          <w:rFonts w:ascii="Times New Roman" w:hAnsi="Times New Roman" w:cs="Times New Roman"/>
+          <w:noProof/>
+          <w:sz w:val="20"/>
+          <w:szCs w:val="20"/>
+        </w:rPr>
+      </w:pPr>
+      <w:r>
+        <w:rPr>
+          <w:noProof/>
+          <w:lang w:eastAsia="pt-BR"/>
+        </w:rPr>
+        <w:lastRenderedPageBreak/>
+        <w:drawing>
+          <wp:inline distT="0" distB="0" distL="0" distR="0" wp14:anchorId="59354F10" wp14:editId="7CF1B0CE">
+            <wp:extent cx="5400040" cy="5050155"/>
+            <wp:effectExtent l="152400" t="152400" r="353060" b="360045"/>
+            <wp:docPr id="10" name="Imagem 10"/>
+            <wp:cNvGraphicFramePr>
+              <a:graphicFrameLocks xmlns:a="http://schemas.openxmlformats.org/drawingml/2006/main" noChangeAspect="1"/>
+            </wp:cNvGraphicFramePr>
+            <a:graphic xmlns:a="http://schemas.openxmlformats.org/drawingml/2006/main">
+              <a:graphicData uri="http://schemas.openxmlformats.org/drawingml/2006/picture">
+                <pic:pic xmlns:pic="http://schemas.openxmlformats.org/drawingml/2006/picture">
+                  <pic:nvPicPr>
+                    <pic:cNvPr id="1" name=""/>
+                    <pic:cNvPicPr/>
+                  </pic:nvPicPr>
+                  <pic:blipFill>
+                    <a:blip r:embed="rId14"/>
+                    <a:stretch>
+                      <a:fillRect/>
+                    </a:stretch>
+                  </pic:blipFill>
+                  <pic:spPr>
+                    <a:xfrm>
+                      <a:off x="0" y="0"/>
+                      <a:ext cx="5400040" cy="5050155"/>
+                    </a:xfrm>
+                    <a:prstGeom prst="rect">
+                      <a:avLst/>
+                    </a:prstGeom>
+                    <a:ln>
+                      <a:noFill/>
+                    </a:ln>
+                    <a:effectLst>
+                      <a:outerShdw blurRad="292100" dist="139700" dir="2700000" algn="tl" rotWithShape="0">
+                        <a:srgbClr val="333333">
+                          <a:alpha val="65000"/>
+                        </a:srgbClr>
+                      </a:outerShdw>
+                    </a:effectLst>
+                  </pic:spPr>
+                </pic:pic>
+              </a:graphicData>
+            </a:graphic>
+          </wp:inline>
+        </w:drawing>
+      </w:r>
+      <w:bookmarkStart w:id="0" w:name="_GoBack"/>
+      <w:bookmarkEnd w:id="0"/>
+    </w:p>
+    <w:p>
+      <w:pPr>
         <w:rPr>
           <w:rFonts w:ascii="Times New Roman" w:hAnsi="Times New Roman" w:cs="Times New Roman"/>
           <w:b/>
@@ -5288,6 +5423,7 @@
           <w:szCs w:val="20"/>
           <w:u w:val="single"/>
         </w:rPr>
+        <w:lastRenderedPageBreak/>
         <w:t>PROJETO DE SISTEMA</w:t>
       </w:r>
     </w:p>
@@ -5365,7 +5501,7 @@
                     <pic:cNvPicPr/>
                   </pic:nvPicPr>
                   <pic:blipFill>
-                    <a:blip r:embed="rId14"/>
+                    <a:blip r:embed="rId15"/>
                     <a:stretch>
                       <a:fillRect/>
                     </a:stretch>
@@ -8060,7 +8196,6 @@
     <w:lsdException w:name="HTML Sample" w:semiHidden="1" w:unhideWhenUsed="1"/>
     <w:lsdException w:name="HTML Typewriter" w:semiHidden="1" w:unhideWhenUsed="1"/>
     <w:lsdException w:name="HTML Variable" w:semiHidden="1" w:unhideWhenUsed="1"/>
-    <w:lsdException w:name="Normal Table" w:semiHidden="1" w:unhideWhenUsed="1"/>
     <w:lsdException w:name="annotation subject" w:semiHidden="1" w:unhideWhenUsed="1"/>
     <w:lsdException w:name="No List" w:semiHidden="1" w:unhideWhenUsed="1"/>
     <w:lsdException w:name="Outline List 1" w:semiHidden="1" w:unhideWhenUsed="1"/>
@@ -8105,7 +8240,6 @@
     <w:lsdException w:name="Table Professional" w:semiHidden="1" w:unhideWhenUsed="1"/>
     <w:lsdException w:name="Table Subtle 1" w:semiHidden="1" w:unhideWhenUsed="1"/>
     <w:lsdException w:name="Table Subtle 2" w:semiHidden="1" w:unhideWhenUsed="1"/>
-    <w:lsdException w:name="Table Web 1" w:semiHidden="1" w:unhideWhenUsed="1"/>
     <w:lsdException w:name="Table Web 2" w:semiHidden="1" w:unhideWhenUsed="1"/>
     <w:lsdException w:name="Table Web 3" w:semiHidden="1" w:unhideWhenUsed="1"/>
     <w:lsdException w:name="Balloon Text" w:semiHidden="1" w:unhideWhenUsed="1"/>
@@ -8757,7 +8891,7 @@
 </file>
 
 <file path=customXml/itemProps1.xml><?xml version="1.0" encoding="utf-8"?>
-<ds:datastoreItem xmlns:ds="http://schemas.openxmlformats.org/officeDocument/2006/customXml" ds:itemID="{FB2C6B4F-6E69-42D8-AEAE-F1673117F3B4}">
+<ds:datastoreItem xmlns:ds="http://schemas.openxmlformats.org/officeDocument/2006/customXml" ds:itemID="{25CF9819-4162-4913-9044-9DC5B8412B02}">
   <ds:schemaRefs>
     <ds:schemaRef ds:uri="http://schemas.openxmlformats.org/officeDocument/2006/bibliography"/>
   </ds:schemaRefs>

</xml_diff>